<commit_message>
Fix bug carte retournée
</commit_message>
<xml_diff>
--- a/Pavé César/Memoire.docx
+++ b/Pavé César/Memoire.docx
@@ -1,6 +1,6 @@
 
 <file path=word/document.xml><?xml version="1.0" encoding="utf-8"?>
-<w:document xmlns:wpc="http://schemas.microsoft.com/office/word/2010/wordprocessingCanvas" xmlns:cx="http://schemas.microsoft.com/office/drawing/2014/chartex" xmlns:cx1="http://schemas.microsoft.com/office/drawing/2015/9/8/chartex" xmlns:cx2="http://schemas.microsoft.com/office/drawing/2015/10/21/chartex" xmlns:cx3="http://schemas.microsoft.com/office/drawing/2016/5/9/chartex" xmlns:cx4="http://schemas.microsoft.com/office/drawing/2016/5/10/chartex" xmlns:cx5="http://schemas.microsoft.com/office/drawing/2016/5/11/chartex" xmlns:cx6="http://schemas.microsoft.com/office/drawing/2016/5/12/chartex" xmlns:cx7="http://schemas.microsoft.com/office/drawing/2016/5/13/chartex" xmlns:cx8="http://schemas.microsoft.com/office/drawing/2016/5/14/chartex" xmlns:mc="http://schemas.openxmlformats.org/markup-compatibility/2006" xmlns:aink="http://schemas.microsoft.com/office/drawing/2016/ink" xmlns:am3d="http://schemas.microsoft.com/office/drawing/2017/model3d" xmlns:o="urn:schemas-microsoft-com:office:office" xmlns:r="http://schemas.openxmlformats.org/officeDocument/2006/relationships" xmlns:m="http://schemas.openxmlformats.org/officeDocument/2006/math" xmlns:v="urn:schemas-microsoft-com:vml" xmlns:wp14="http://schemas.microsoft.com/office/word/2010/wordprocessingDrawing" xmlns:wp="http://schemas.openxmlformats.org/drawingml/2006/wordprocessingDrawing" xmlns:w10="urn:schemas-microsoft-com:office:word" xmlns:w="http://schemas.openxmlformats.org/wordprocessingml/2006/main" xmlns:w14="http://schemas.microsoft.com/office/word/2010/wordml" xmlns:w15="http://schemas.microsoft.com/office/word/2012/wordml" xmlns:w16cex="http://schemas.microsoft.com/office/word/2018/wordml/cex" xmlns:w16cid="http://schemas.microsoft.com/office/word/2016/wordml/cid" xmlns:w16="http://schemas.microsoft.com/office/word/2018/wordml" xmlns:w16sdtdh="http://schemas.microsoft.com/office/word/2020/wordml/sdtdatahash" xmlns:w16se="http://schemas.microsoft.com/office/word/2015/wordml/symex" xmlns:wpg="http://schemas.microsoft.com/office/word/2010/wordprocessingGroup" xmlns:wpi="http://schemas.microsoft.com/office/word/2010/wordprocessingInk" xmlns:wne="http://schemas.microsoft.com/office/word/2006/wordml" xmlns:wps="http://schemas.microsoft.com/office/word/2010/wordprocessingShape" mc:Ignorable="w14 w15 w16se w16cid w16 w16cex w16sdtdh wp14">
+<w:document xmlns:wpc="http://schemas.microsoft.com/office/word/2010/wordprocessingCanvas" xmlns:cx="http://schemas.microsoft.com/office/drawing/2014/chartex" xmlns:cx1="http://schemas.microsoft.com/office/drawing/2015/9/8/chartex" xmlns:cx2="http://schemas.microsoft.com/office/drawing/2015/10/21/chartex" xmlns:cx3="http://schemas.microsoft.com/office/drawing/2016/5/9/chartex" xmlns:cx4="http://schemas.microsoft.com/office/drawing/2016/5/10/chartex" xmlns:cx5="http://schemas.microsoft.com/office/drawing/2016/5/11/chartex" xmlns:cx6="http://schemas.microsoft.com/office/drawing/2016/5/12/chartex" xmlns:cx7="http://schemas.microsoft.com/office/drawing/2016/5/13/chartex" xmlns:cx8="http://schemas.microsoft.com/office/drawing/2016/5/14/chartex" xmlns:mc="http://schemas.openxmlformats.org/markup-compatibility/2006" xmlns:aink="http://schemas.microsoft.com/office/drawing/2016/ink" xmlns:am3d="http://schemas.microsoft.com/office/drawing/2017/model3d" xmlns:o="urn:schemas-microsoft-com:office:office" xmlns:r="http://schemas.openxmlformats.org/officeDocument/2006/relationships" xmlns:m="http://schemas.openxmlformats.org/officeDocument/2006/math" xmlns:v="urn:schemas-microsoft-com:vml" xmlns:wp14="http://schemas.microsoft.com/office/word/2010/wordprocessingDrawing" xmlns:wp="http://schemas.openxmlformats.org/drawingml/2006/wordprocessingDrawing" xmlns:w10="urn:schemas-microsoft-com:office:word" xmlns:w="http://schemas.openxmlformats.org/wordprocessingml/2006/main" xmlns:w14="http://schemas.microsoft.com/office/word/2010/wordml" xmlns:w15="http://schemas.microsoft.com/office/word/2012/wordml" xmlns:w16cex="http://schemas.microsoft.com/office/word/2018/wordml/cex" xmlns:w16cid="http://schemas.microsoft.com/office/word/2016/wordml/cid" xmlns:w16="http://schemas.microsoft.com/office/word/2018/wordml" xmlns:w16se="http://schemas.microsoft.com/office/word/2015/wordml/symex" xmlns:wpg="http://schemas.microsoft.com/office/word/2010/wordprocessingGroup" xmlns:wpi="http://schemas.microsoft.com/office/word/2010/wordprocessingInk" xmlns:wne="http://schemas.microsoft.com/office/word/2006/wordml" xmlns:wps="http://schemas.microsoft.com/office/word/2010/wordprocessingShape" mc:Ignorable="w14 w15 w16se w16cid w16 w16cex wp14">
   <w:body>
     <w:p>
       <w:pPr>
@@ -2893,13 +2893,7 @@
     </w:p>
     <w:p>
       <w:r>
-        <w:t>La création d’un langage de programmation passe par plusieurs étapes indispensables</w:t>
-      </w:r>
-      <w:r>
-        <w:t xml:space="preserve">. </w:t>
-      </w:r>
-      <w:r>
-        <w:t xml:space="preserve">Pour comprendre la logique de base à adopter, nous allons nous aider d’un cas concret, celui du projet </w:t>
+        <w:t xml:space="preserve">La création d’un langage de programmation passe par plusieurs étapes indispensables. Pour comprendre la logique de base à adopter, nous allons nous aider d’un cas concret, celui du projet </w:t>
       </w:r>
       <w:proofErr w:type="spellStart"/>
       <w:r>
@@ -3154,13 +3148,7 @@
     </w:p>
     <w:p>
       <w:r>
-        <w:t xml:space="preserve">Comme il est inévitablement le parent de tous les langages de programmation existants, nous allons expliquer </w:t>
-      </w:r>
-      <w:r>
-        <w:t xml:space="preserve">succinctement </w:t>
-      </w:r>
-      <w:r>
-        <w:t>son fonctionnement afin de mieux comprendre ce dont tous les langages héritent.</w:t>
+        <w:t>Comme il est inévitablement le parent de tous les langages de programmation existants, nous allons expliquer succinctement son fonctionnement afin de mieux comprendre ce dont tous les langages héritent.</w:t>
       </w:r>
     </w:p>
     <w:p>
@@ -3709,13 +3697,7 @@
         <w:rPr>
           <w:noProof/>
         </w:rPr>
-        <w:t xml:space="preserve">JZ, JS : Ces opérateurs sont directemepnt liés à CMP. </w:t>
-      </w:r>
-      <w:r>
-        <w:rPr>
-          <w:noProof/>
-        </w:rPr>
-        <w:t>Ils ont le même but que JMP mais ils tiennent compte du résultat de CMP enregistré en cache.</w:t>
+        <w:t>JZ, JS : Ces opérateurs sont directemepnt liés à CMP. Ils ont le même but que JMP mais ils tiennent compte du résultat de CMP enregistré en cache.</w:t>
       </w:r>
     </w:p>
     <w:p>
@@ -3966,22 +3948,89 @@
         <w:t>Le nombre flottant : Il a pour valeur un nombre avec des décimales.</w:t>
       </w:r>
     </w:p>
+    <w:p>
+      <w:r>
+        <w:t>Lorsque l’on traite avec des types primitifs, on utilise un accès par valeur. C’est-à-dire que on influe directement sur le contenu de la case mémoire. C’est à différencier avec l’utilisation de variables dite par pointeur ou par référence. Celle-ci concerne les formes de données plus complexes comme les tableaux et les listes. Dans ces cas d’usage, le traitement s’effectue sur l’adresse de la variable.</w:t>
+      </w:r>
+    </w:p>
+    <w:p>
+      <w:r>
+        <w:t>Par exemple :</w:t>
+      </w:r>
+    </w:p>
+    <w:p>
+      <w:r>
+        <w:t>Int entier_1 = 1 ;</w:t>
+      </w:r>
+    </w:p>
+    <w:p>
+      <w:r>
+        <w:t>Int entier_2 = entier_1 ;</w:t>
+      </w:r>
+    </w:p>
+    <w:p>
+      <w:r>
+        <w:t>(Ajouter schéma de mémoire)</w:t>
+      </w:r>
+    </w:p>
+    <w:p>
+      <w:proofErr w:type="gramStart"/>
+      <w:r>
+        <w:t>Int[</w:t>
+      </w:r>
+      <w:proofErr w:type="gramEnd"/>
+      <w:r>
+        <w:t>] tab_1 = [1,2,3] ;</w:t>
+      </w:r>
+    </w:p>
+    <w:p>
+      <w:proofErr w:type="gramStart"/>
+      <w:r>
+        <w:t>Int[</w:t>
+      </w:r>
+      <w:proofErr w:type="gramEnd"/>
+      <w:r>
+        <w:t>tab_2 = tab_1 ;</w:t>
+      </w:r>
+    </w:p>
+    <w:p>
+      <w:r>
+        <w:t xml:space="preserve">On différencie donc </w:t>
+      </w:r>
+      <w:r>
+        <w:t>l</w:t>
+      </w:r>
+      <w:r>
+        <w:t>a variable de son adresse.</w:t>
+      </w:r>
+      <w:r>
+        <w:t xml:space="preserve"> D’ailleurs, la gestion des valeurs inutiles peut différer selon les langages. Lorsqu’une valeur n’est plus référencée par aucun pointeur, son espace mémoire doit être libéré. La plupart des langages le font automatiquement via ce qu’on appelle le ramasse-miette mais pour d’autres, il faut penser à libérer la mémoire manuellement.</w:t>
+      </w:r>
+      <w:r>
+        <w:t xml:space="preserve"> En cas d’oubli, cela peut entraîner une grosse latence du programme voire pire, une fuite de mémoire. C’est donc quelque chose à surveiller lorsque l’on traite des valeurs volumineuses.</w:t>
+      </w:r>
+    </w:p>
+    <w:p>
+      <w:pPr>
+        <w:pStyle w:val="Titre4"/>
+      </w:pPr>
+      <w:r>
+        <w:t>Fonctions</w:t>
+      </w:r>
+    </w:p>
     <w:p/>
+    <w:p>
+      <w:pPr>
+        <w:pStyle w:val="Titre4"/>
+      </w:pPr>
+      <w:r>
+        <w:t>POO</w:t>
+      </w:r>
+    </w:p>
     <w:p/>
-    <w:p/>
-    <w:p/>
     <w:p>
       <w:pPr>
         <w:pStyle w:val="Titre4"/>
-      </w:pPr>
-      <w:r>
-        <w:t>POO</w:t>
-      </w:r>
-    </w:p>
-    <w:p/>
-    <w:p>
-      <w:pPr>
-        <w:pStyle w:val="Titre4"/>
         <w:rPr>
           <w:noProof/>
         </w:rPr>
@@ -4029,6 +4078,7 @@
         <w:rPr>
           <w:noProof/>
         </w:rPr>
+        <w:lastRenderedPageBreak/>
         <w:t xml:space="preserve">Par contre, là ou le compilateur est tout à fait capable de détecter des erreurs de syntaxe ou de typage, il </w:t>
       </w:r>
       <w:r>
@@ -4235,7 +4285,6 @@
               <w:rPr>
                 <w:noProof/>
               </w:rPr>
-              <w:lastRenderedPageBreak/>
               <w:t>Georges passe la porte</w:t>
             </w:r>
           </w:p>
@@ -4483,6 +4532,7 @@
       </w:pPr>
       <w:bookmarkStart w:id="12" w:name="_Toc70066311"/>
       <w:r>
+        <w:lastRenderedPageBreak/>
         <w:t>Pourquoi le point</w:t>
       </w:r>
       <w:r>
@@ -4964,7 +5014,7 @@
 </file>
 
 <file path=word/numbering.xml><?xml version="1.0" encoding="utf-8"?>
-<w:numbering xmlns:wpc="http://schemas.microsoft.com/office/word/2010/wordprocessingCanvas" xmlns:cx="http://schemas.microsoft.com/office/drawing/2014/chartex" xmlns:cx1="http://schemas.microsoft.com/office/drawing/2015/9/8/chartex" xmlns:cx2="http://schemas.microsoft.com/office/drawing/2015/10/21/chartex" xmlns:cx3="http://schemas.microsoft.com/office/drawing/2016/5/9/chartex" xmlns:cx4="http://schemas.microsoft.com/office/drawing/2016/5/10/chartex" xmlns:cx5="http://schemas.microsoft.com/office/drawing/2016/5/11/chartex" xmlns:cx6="http://schemas.microsoft.com/office/drawing/2016/5/12/chartex" xmlns:cx7="http://schemas.microsoft.com/office/drawing/2016/5/13/chartex" xmlns:cx8="http://schemas.microsoft.com/office/drawing/2016/5/14/chartex" xmlns:mc="http://schemas.openxmlformats.org/markup-compatibility/2006" xmlns:aink="http://schemas.microsoft.com/office/drawing/2016/ink" xmlns:am3d="http://schemas.microsoft.com/office/drawing/2017/model3d" xmlns:o="urn:schemas-microsoft-com:office:office" xmlns:r="http://schemas.openxmlformats.org/officeDocument/2006/relationships" xmlns:m="http://schemas.openxmlformats.org/officeDocument/2006/math" xmlns:v="urn:schemas-microsoft-com:vml" xmlns:wp14="http://schemas.microsoft.com/office/word/2010/wordprocessingDrawing" xmlns:wp="http://schemas.openxmlformats.org/drawingml/2006/wordprocessingDrawing" xmlns:w10="urn:schemas-microsoft-com:office:word" xmlns:w="http://schemas.openxmlformats.org/wordprocessingml/2006/main" xmlns:w14="http://schemas.microsoft.com/office/word/2010/wordml" xmlns:w15="http://schemas.microsoft.com/office/word/2012/wordml" xmlns:w16cex="http://schemas.microsoft.com/office/word/2018/wordml/cex" xmlns:w16cid="http://schemas.microsoft.com/office/word/2016/wordml/cid" xmlns:w16="http://schemas.microsoft.com/office/word/2018/wordml" xmlns:w16sdtdh="http://schemas.microsoft.com/office/word/2020/wordml/sdtdatahash" xmlns:w16se="http://schemas.microsoft.com/office/word/2015/wordml/symex" xmlns:wpg="http://schemas.microsoft.com/office/word/2010/wordprocessingGroup" xmlns:wpi="http://schemas.microsoft.com/office/word/2010/wordprocessingInk" xmlns:wne="http://schemas.microsoft.com/office/word/2006/wordml" xmlns:wps="http://schemas.microsoft.com/office/word/2010/wordprocessingShape" mc:Ignorable="w14 w15 w16se w16cid w16 w16cex w16sdtdh wp14">
+<w:numbering xmlns:wpc="http://schemas.microsoft.com/office/word/2010/wordprocessingCanvas" xmlns:cx="http://schemas.microsoft.com/office/drawing/2014/chartex" xmlns:cx1="http://schemas.microsoft.com/office/drawing/2015/9/8/chartex" xmlns:cx2="http://schemas.microsoft.com/office/drawing/2015/10/21/chartex" xmlns:cx3="http://schemas.microsoft.com/office/drawing/2016/5/9/chartex" xmlns:cx4="http://schemas.microsoft.com/office/drawing/2016/5/10/chartex" xmlns:cx5="http://schemas.microsoft.com/office/drawing/2016/5/11/chartex" xmlns:cx6="http://schemas.microsoft.com/office/drawing/2016/5/12/chartex" xmlns:cx7="http://schemas.microsoft.com/office/drawing/2016/5/13/chartex" xmlns:cx8="http://schemas.microsoft.com/office/drawing/2016/5/14/chartex" xmlns:mc="http://schemas.openxmlformats.org/markup-compatibility/2006" xmlns:aink="http://schemas.microsoft.com/office/drawing/2016/ink" xmlns:am3d="http://schemas.microsoft.com/office/drawing/2017/model3d" xmlns:o="urn:schemas-microsoft-com:office:office" xmlns:r="http://schemas.openxmlformats.org/officeDocument/2006/relationships" xmlns:m="http://schemas.openxmlformats.org/officeDocument/2006/math" xmlns:v="urn:schemas-microsoft-com:vml" xmlns:wp14="http://schemas.microsoft.com/office/word/2010/wordprocessingDrawing" xmlns:wp="http://schemas.openxmlformats.org/drawingml/2006/wordprocessingDrawing" xmlns:w10="urn:schemas-microsoft-com:office:word" xmlns:w="http://schemas.openxmlformats.org/wordprocessingml/2006/main" xmlns:w14="http://schemas.microsoft.com/office/word/2010/wordml" xmlns:w15="http://schemas.microsoft.com/office/word/2012/wordml" xmlns:w16cex="http://schemas.microsoft.com/office/word/2018/wordml/cex" xmlns:w16cid="http://schemas.microsoft.com/office/word/2016/wordml/cid" xmlns:w16="http://schemas.microsoft.com/office/word/2018/wordml" xmlns:w16se="http://schemas.microsoft.com/office/word/2015/wordml/symex" xmlns:wpg="http://schemas.microsoft.com/office/word/2010/wordprocessingGroup" xmlns:wpi="http://schemas.microsoft.com/office/word/2010/wordprocessingInk" xmlns:wne="http://schemas.microsoft.com/office/word/2006/wordml" xmlns:wps="http://schemas.microsoft.com/office/word/2010/wordprocessingShape" mc:Ignorable="w14 w15 w16se w16cid w16 w16cex wp14">
   <w:abstractNum w:abstractNumId="0" w15:restartNumberingAfterBreak="0">
     <w:nsid w:val="33C718F3"/>
     <w:multiLevelType w:val="hybridMultilevel"/>
@@ -5317,7 +5367,7 @@
 </file>
 
 <file path=word/styles.xml><?xml version="1.0" encoding="utf-8"?>
-<w:styles xmlns:mc="http://schemas.openxmlformats.org/markup-compatibility/2006" xmlns:r="http://schemas.openxmlformats.org/officeDocument/2006/relationships" xmlns:w="http://schemas.openxmlformats.org/wordprocessingml/2006/main" xmlns:w14="http://schemas.microsoft.com/office/word/2010/wordml" xmlns:w15="http://schemas.microsoft.com/office/word/2012/wordml" xmlns:w16cex="http://schemas.microsoft.com/office/word/2018/wordml/cex" xmlns:w16cid="http://schemas.microsoft.com/office/word/2016/wordml/cid" xmlns:w16="http://schemas.microsoft.com/office/word/2018/wordml" xmlns:w16sdtdh="http://schemas.microsoft.com/office/word/2020/wordml/sdtdatahash" xmlns:w16se="http://schemas.microsoft.com/office/word/2015/wordml/symex" mc:Ignorable="w14 w15 w16se w16cid w16 w16cex w16sdtdh">
+<w:styles xmlns:mc="http://schemas.openxmlformats.org/markup-compatibility/2006" xmlns:r="http://schemas.openxmlformats.org/officeDocument/2006/relationships" xmlns:w="http://schemas.openxmlformats.org/wordprocessingml/2006/main" xmlns:w14="http://schemas.microsoft.com/office/word/2010/wordml" xmlns:w15="http://schemas.microsoft.com/office/word/2012/wordml" xmlns:w16cex="http://schemas.microsoft.com/office/word/2018/wordml/cex" xmlns:w16cid="http://schemas.microsoft.com/office/word/2016/wordml/cid" xmlns:w16="http://schemas.microsoft.com/office/word/2018/wordml" xmlns:w16se="http://schemas.microsoft.com/office/word/2015/wordml/symex" mc:Ignorable="w14 w15 w16se w16cid w16 w16cex">
   <w:docDefaults>
     <w:rPrDefault>
       <w:rPr>

</xml_diff>